<commit_message>
Text - Made changes to document
</commit_message>
<xml_diff>
--- a/portfolio-text.docx
+++ b/portfolio-text.docx
@@ -22,14 +22,7 @@
           <w:rFonts w:asciiTheme="minorHAnsi" w:hAnsiTheme="minorHAnsi" w:cstheme="minorHAnsi"/>
           <w:color w:val="000000" w:themeColor="text1"/>
         </w:rPr>
-        <w:t>Web S</w:t>
-      </w:r>
-      <w:r>
-        <w:rPr>
-          <w:rFonts w:asciiTheme="minorHAnsi" w:hAnsiTheme="minorHAnsi" w:cstheme="minorHAnsi"/>
-          <w:color w:val="000000" w:themeColor="text1"/>
-        </w:rPr>
-        <w:t>urfer</w:t>
+        <w:t>World</w:t>
       </w:r>
       <w:r>
         <w:rPr>
@@ -151,7 +144,36 @@
           <w:color w:val="000000" w:themeColor="text1"/>
           <w:sz w:val="28"/>
         </w:rPr>
-        <w:t>Allow me to introduce myself.</w:t>
+        <w:t xml:space="preserve">Allow Me </w:t>
+      </w:r>
+      <w:proofErr w:type="gramStart"/>
+      <w:r>
+        <w:rPr>
+          <w:rFonts w:asciiTheme="minorHAnsi" w:hAnsiTheme="minorHAnsi" w:cstheme="minorHAnsi"/>
+          <w:b/>
+          <w:color w:val="000000" w:themeColor="text1"/>
+          <w:sz w:val="28"/>
+        </w:rPr>
+        <w:t>To</w:t>
+      </w:r>
+      <w:proofErr w:type="gramEnd"/>
+      <w:r>
+        <w:rPr>
+          <w:rFonts w:asciiTheme="minorHAnsi" w:hAnsiTheme="minorHAnsi" w:cstheme="minorHAnsi"/>
+          <w:b/>
+          <w:color w:val="000000" w:themeColor="text1"/>
+          <w:sz w:val="28"/>
+        </w:rPr>
+        <w:t xml:space="preserve"> Introduce M</w:t>
+      </w:r>
+      <w:r>
+        <w:rPr>
+          <w:rFonts w:asciiTheme="minorHAnsi" w:hAnsiTheme="minorHAnsi" w:cstheme="minorHAnsi"/>
+          <w:b/>
+          <w:color w:val="000000" w:themeColor="text1"/>
+          <w:sz w:val="28"/>
+        </w:rPr>
+        <w:t>yself.</w:t>
       </w:r>
     </w:p>
     <w:p>
@@ -563,7 +585,49 @@
           <w:rFonts w:asciiTheme="minorHAnsi" w:hAnsiTheme="minorHAnsi" w:cstheme="minorHAnsi"/>
           <w:color w:val="000000" w:themeColor="text1"/>
         </w:rPr>
-        <w:t xml:space="preserve">I did more than just hit the books during my time spent at UML. I spent some time at a non-profit organization and was part of a successful start-up. I gained valuable experience and the ability to multitask in a busy schedule. </w:t>
+        <w:t xml:space="preserve">I did more than just hit the books during my </w:t>
+      </w:r>
+      <w:r>
+        <w:rPr>
+          <w:rFonts w:asciiTheme="minorHAnsi" w:hAnsiTheme="minorHAnsi" w:cstheme="minorHAnsi"/>
+          <w:color w:val="000000" w:themeColor="text1"/>
+        </w:rPr>
+        <w:t>undergrad</w:t>
+      </w:r>
+      <w:r>
+        <w:rPr>
+          <w:rFonts w:asciiTheme="minorHAnsi" w:hAnsiTheme="minorHAnsi" w:cstheme="minorHAnsi"/>
+          <w:color w:val="000000" w:themeColor="text1"/>
+        </w:rPr>
+        <w:t xml:space="preserve"> at UML. I spent some time at a non-profit organization and was part of a successful start-up. </w:t>
+      </w:r>
+      <w:r>
+        <w:rPr>
+          <w:rFonts w:asciiTheme="minorHAnsi" w:hAnsiTheme="minorHAnsi" w:cstheme="minorHAnsi"/>
+          <w:color w:val="000000" w:themeColor="text1"/>
+        </w:rPr>
+        <w:t>These jobs helped me gain</w:t>
+      </w:r>
+      <w:r>
+        <w:rPr>
+          <w:rFonts w:asciiTheme="minorHAnsi" w:hAnsiTheme="minorHAnsi" w:cstheme="minorHAnsi"/>
+          <w:color w:val="000000" w:themeColor="text1"/>
+        </w:rPr>
+        <w:t xml:space="preserve"> valuable experience and the ability to multitask </w:t>
+      </w:r>
+      <w:r>
+        <w:rPr>
+          <w:rFonts w:asciiTheme="minorHAnsi" w:hAnsiTheme="minorHAnsi" w:cstheme="minorHAnsi"/>
+          <w:color w:val="000000" w:themeColor="text1"/>
+        </w:rPr>
+        <w:t>with</w:t>
+      </w:r>
+      <w:r>
+        <w:rPr>
+          <w:rFonts w:asciiTheme="minorHAnsi" w:hAnsiTheme="minorHAnsi" w:cstheme="minorHAnsi"/>
+          <w:color w:val="000000" w:themeColor="text1"/>
+        </w:rPr>
+        <w:t xml:space="preserve"> a busy schedule. </w:t>
       </w:r>
     </w:p>
     <w:p>
@@ -907,8 +971,10 @@
           <w:color w:val="000000" w:themeColor="text1"/>
           <w:shd w:val="clear" w:color="auto" w:fill="FFFFFF"/>
         </w:rPr>
-        <w:t>Dispatcher / Supervisor</w:t>
-      </w:r>
+        <w:t xml:space="preserve">Dispatcher </w:t>
+      </w:r>
+      <w:bookmarkStart w:id="0" w:name="_GoBack"/>
+      <w:bookmarkEnd w:id="0"/>
     </w:p>
     <w:p>
       <w:pPr>
@@ -2220,6 +2286,14 @@
         </w:rPr>
         <w:t>Bootstrap is an open source toolkit for developing with HTML, CSS, and JS.</w:t>
       </w:r>
+      <w:r>
+        <w:rPr>
+          <w:rFonts w:asciiTheme="minorHAnsi" w:hAnsiTheme="minorHAnsi" w:cstheme="minorHAnsi"/>
+          <w:color w:val="000000" w:themeColor="text1"/>
+          <w:shd w:val="clear" w:color="auto" w:fill="FFFFFF"/>
+        </w:rPr>
+        <w:t xml:space="preserve"> </w:t>
+      </w:r>
     </w:p>
     <w:p>
       <w:pPr>
@@ -3593,8 +3667,6 @@
           <w:rFonts w:asciiTheme="minorHAnsi" w:hAnsiTheme="minorHAnsi" w:cstheme="minorHAnsi"/>
         </w:rPr>
       </w:pPr>
-      <w:bookmarkStart w:id="0" w:name="_GoBack"/>
-      <w:bookmarkEnd w:id="0"/>
     </w:p>
     <w:p>
       <w:pPr>

</xml_diff>